<commit_message>
Refactored for improving performance
</commit_message>
<xml_diff>
--- a/InformationExtraction/readMe.docx
+++ b/InformationExtraction/readMe.docx
@@ -181,7 +181,13 @@
         <w:rPr>
           <w:color w:val="000000" w:themeColor="text1"/>
         </w:rPr>
-        <w:t>boolean read</w:t>
+        <w:t>String</w:t>
+      </w:r>
+      <w:r>
+        <w:rPr>
+          <w:color w:val="000000" w:themeColor="text1"/>
+        </w:rPr>
+        <w:t xml:space="preserve"> read</w:t>
       </w:r>
       <w:r>
         <w:rPr>
@@ -193,13 +199,7 @@
         <w:rPr>
           <w:color w:val="000000" w:themeColor="text1"/>
         </w:rPr>
-        <w:t>(String filePath)</w:t>
-      </w:r>
-      <w:r>
-        <w:rPr>
-          <w:color w:val="000000" w:themeColor="text1"/>
-        </w:rPr>
-        <w:t xml:space="preserve"> method.</w:t>
+        <w:t>(String filePath) method.</w:t>
       </w:r>
       <w:r>
         <w:rPr>
@@ -227,7 +227,13 @@
         <w:rPr>
           <w:color w:val="000000" w:themeColor="text1"/>
         </w:rPr>
-        <w:t xml:space="preserve"> and set as text attribute of object</w:t>
+        <w:t xml:space="preserve"> and </w:t>
+      </w:r>
+      <w:r>
+        <w:rPr>
+          <w:color w:val="000000" w:themeColor="text1"/>
+        </w:rPr>
+        <w:t>get its context</w:t>
       </w:r>
       <w:r>
         <w:rPr>
@@ -251,19 +257,7 @@
         <w:rPr>
           <w:color w:val="000000" w:themeColor="text1"/>
         </w:rPr>
-        <w:t>true if reading is completed successfully</w:t>
-      </w:r>
-      <w:r>
-        <w:rPr>
-          <w:color w:val="000000" w:themeColor="text1"/>
-        </w:rPr>
-        <w:t>. False in either case</w:t>
-      </w:r>
-      <w:r>
-        <w:rPr>
-          <w:color w:val="000000" w:themeColor="text1"/>
-        </w:rPr>
-        <w:t>s</w:t>
+        <w:t>content of file</w:t>
       </w:r>
       <w:r>
         <w:rPr>
@@ -299,27 +293,7 @@
         <w:rPr>
           <w:color w:val="000000" w:themeColor="text1"/>
         </w:rPr>
-        <w:t xml:space="preserve">boolean </w:t>
-      </w:r>
-      <w:proofErr w:type="gramStart"/>
-      <w:r>
-        <w:rPr>
-          <w:color w:val="000000" w:themeColor="text1"/>
-        </w:rPr>
-        <w:t>exportToFile(</w:t>
-      </w:r>
-      <w:proofErr w:type="gramEnd"/>
-      <w:r>
-        <w:rPr>
-          <w:color w:val="000000" w:themeColor="text1"/>
-        </w:rPr>
-        <w:t>String text, String outputPath)</w:t>
-      </w:r>
-      <w:r>
-        <w:rPr>
-          <w:color w:val="000000" w:themeColor="text1"/>
-        </w:rPr>
-        <w:t xml:space="preserve"> method. </w:t>
+        <w:t xml:space="preserve">boolean exportToFile(String text, String outputPath) method. </w:t>
       </w:r>
     </w:p>
     <w:p>
@@ -365,19 +339,7 @@
         <w:rPr>
           <w:color w:val="000000" w:themeColor="text1"/>
         </w:rPr>
-        <w:t xml:space="preserve"> Returns </w:t>
-      </w:r>
-      <w:r>
-        <w:rPr>
-          <w:color w:val="000000" w:themeColor="text1"/>
-        </w:rPr>
-        <w:t xml:space="preserve">true if text successfully extracted into file, false </w:t>
-      </w:r>
-      <w:r>
-        <w:rPr>
-          <w:color w:val="000000" w:themeColor="text1"/>
-        </w:rPr>
-        <w:t>in either cases</w:t>
+        <w:t xml:space="preserve"> Returns true if text successfully extracted into file, false in either cases</w:t>
       </w:r>
     </w:p>
     <w:p>
@@ -409,15 +371,7 @@
           <w:sz w:val="26"/>
           <w:szCs w:val="26"/>
         </w:rPr>
-        <w:t>RabinKarpSearch</w:t>
-      </w:r>
-      <w:r>
-        <w:rPr>
-          <w:color w:val="000000" w:themeColor="text1"/>
-          <w:sz w:val="26"/>
-          <w:szCs w:val="26"/>
-        </w:rPr>
-        <w:t xml:space="preserve"> class.</w:t>
+        <w:t>RabinKarpSearch class.</w:t>
       </w:r>
     </w:p>
     <w:p>
@@ -433,37 +387,13 @@
         <w:rPr>
           <w:color w:val="000000" w:themeColor="text1"/>
         </w:rPr>
-        <w:t>F</w:t>
-      </w:r>
-      <w:r>
-        <w:rPr>
-          <w:color w:val="000000" w:themeColor="text1"/>
-        </w:rPr>
-        <w:t>inds the occurrences of a pattern string in a text string.</w:t>
-      </w:r>
-      <w:r>
-        <w:rPr>
-          <w:color w:val="000000" w:themeColor="text1"/>
-        </w:rPr>
-        <w:t xml:space="preserve"> </w:t>
-      </w:r>
-      <w:r>
-        <w:rPr>
-          <w:color w:val="000000" w:themeColor="text1"/>
-        </w:rPr>
-        <w:t>This implementation uses the Rabin-Karp algorithm</w:t>
-      </w:r>
-      <w:r>
-        <w:rPr>
-          <w:color w:val="000000" w:themeColor="text1"/>
-        </w:rPr>
-        <w:t xml:space="preserve">. </w:t>
-      </w:r>
-      <w:r>
-        <w:rPr>
-          <w:color w:val="000000" w:themeColor="text1"/>
-        </w:rPr>
-        <w:t>Following public methods</w:t>
+        <w:t>Finds the occurrences of a pattern string in a text string.</w:t>
+      </w:r>
+      <w:r>
+        <w:rPr>
+          <w:color w:val="000000" w:themeColor="text1"/>
+        </w:rPr>
+        <w:t xml:space="preserve"> This implementation uses the Rabin-Karp algorithm. Following public methods</w:t>
       </w:r>
       <w:r>
         <w:rPr>
@@ -501,37 +431,17 @@
           <w:color w:val="000000" w:themeColor="text1"/>
         </w:rPr>
       </w:pPr>
-      <w:proofErr w:type="gramStart"/>
-      <w:r>
-        <w:rPr>
-          <w:color w:val="000000" w:themeColor="text1"/>
-        </w:rPr>
-        <w:t>RabinKarpSearch(</w:t>
-      </w:r>
-      <w:proofErr w:type="gramEnd"/>
-      <w:r>
-        <w:rPr>
-          <w:color w:val="000000" w:themeColor="text1"/>
-        </w:rPr>
-        <w:t>String text)</w:t>
-      </w:r>
-      <w:r>
-        <w:rPr>
-          <w:color w:val="000000" w:themeColor="text1"/>
-        </w:rPr>
-        <w:t xml:space="preserve"> constructor. </w:t>
-      </w:r>
-      <w:r>
-        <w:rPr>
-          <w:color w:val="000000" w:themeColor="text1"/>
-        </w:rPr>
-        <w:t>RabinKarpSearch</w:t>
-      </w:r>
-      <w:r>
-        <w:rPr>
-          <w:color w:val="000000" w:themeColor="text1"/>
-        </w:rPr>
-        <w:t xml:space="preserve"> object is initialized by setting Text to be parsed to search patterns.</w:t>
+      <w:r>
+        <w:rPr>
+          <w:color w:val="000000" w:themeColor="text1"/>
+        </w:rPr>
+        <w:t xml:space="preserve">RabinKarpSearch(String text) constructor. </w:t>
+      </w:r>
+      <w:r>
+        <w:rPr>
+          <w:color w:val="000000" w:themeColor="text1"/>
+        </w:rPr>
+        <w:t>RabinKarpSearch object is initialized by setting Text to be parsed to search patterns.</w:t>
       </w:r>
       <w:r>
         <w:rPr>
@@ -587,31 +497,11 @@
           <w:color w:val="000000" w:themeColor="text1"/>
         </w:rPr>
       </w:pPr>
-      <w:proofErr w:type="gramStart"/>
-      <w:r>
-        <w:rPr>
-          <w:color w:val="000000" w:themeColor="text1"/>
-        </w:rPr>
-        <w:t>RabinKarpSearch(</w:t>
-      </w:r>
-      <w:proofErr w:type="gramEnd"/>
-      <w:r>
-        <w:rPr>
-          <w:color w:val="000000" w:themeColor="text1"/>
-        </w:rPr>
-        <w:t>String text</w:t>
-      </w:r>
-      <w:r>
-        <w:rPr>
-          <w:color w:val="000000" w:themeColor="text1"/>
-        </w:rPr>
-        <w:t>, int R</w:t>
-      </w:r>
-      <w:r>
-        <w:rPr>
-          <w:color w:val="000000" w:themeColor="text1"/>
-        </w:rPr>
-        <w:t>) constructor.</w:t>
+      <w:r>
+        <w:rPr>
+          <w:color w:val="000000" w:themeColor="text1"/>
+        </w:rPr>
+        <w:t>RabinKarpSearch(String text, int R) constructor.</w:t>
       </w:r>
       <w:r>
         <w:rPr>
@@ -629,27 +519,7 @@
         <w:rPr>
           <w:color w:val="000000" w:themeColor="text1"/>
         </w:rPr>
-        <w:t xml:space="preserve"> in addition to </w:t>
-      </w:r>
-      <w:proofErr w:type="gramStart"/>
-      <w:r>
-        <w:rPr>
-          <w:color w:val="000000" w:themeColor="text1"/>
-        </w:rPr>
-        <w:t>RabinKarpSearch(</w:t>
-      </w:r>
-      <w:proofErr w:type="gramEnd"/>
-      <w:r>
-        <w:rPr>
-          <w:color w:val="000000" w:themeColor="text1"/>
-        </w:rPr>
-        <w:t>String text) constructor</w:t>
-      </w:r>
-      <w:r>
-        <w:rPr>
-          <w:color w:val="000000" w:themeColor="text1"/>
-        </w:rPr>
-        <w:t>.</w:t>
+        <w:t xml:space="preserve"> in addition to RabinKarpSearch(String text) constructor.</w:t>
       </w:r>
     </w:p>
     <w:p>
@@ -685,13 +555,7 @@
         <w:rPr>
           <w:color w:val="000000" w:themeColor="text1"/>
         </w:rPr>
-        <w:t>findFromIndex</w:t>
-      </w:r>
-      <w:r>
-        <w:rPr>
-          <w:color w:val="000000" w:themeColor="text1"/>
-        </w:rPr>
-        <w:t xml:space="preserve"> </w:t>
+        <w:t xml:space="preserve">findFromIndex </w:t>
       </w:r>
       <w:r>
         <w:rPr>
@@ -709,13 +573,7 @@
         <w:rPr>
           <w:color w:val="000000" w:themeColor="text1"/>
         </w:rPr>
-        <w:t>)</w:t>
-      </w:r>
-      <w:r>
-        <w:rPr>
-          <w:color w:val="000000" w:themeColor="text1"/>
-        </w:rPr>
-        <w:t xml:space="preserve"> method. </w:t>
+        <w:t xml:space="preserve">) method. </w:t>
       </w:r>
     </w:p>
     <w:p>
@@ -731,61 +589,19 @@
         <w:rPr>
           <w:color w:val="000000" w:themeColor="text1"/>
         </w:rPr>
-        <w:t xml:space="preserve">Can be used to find </w:t>
-      </w:r>
-      <w:r>
-        <w:rPr>
-          <w:color w:val="000000" w:themeColor="text1"/>
-        </w:rPr>
-        <w:t>first occurrence of the pattern string</w:t>
-      </w:r>
-      <w:r>
-        <w:rPr>
-          <w:color w:val="000000" w:themeColor="text1"/>
-        </w:rPr>
-        <w:t xml:space="preserve"> </w:t>
-      </w:r>
-      <w:r>
-        <w:rPr>
-          <w:color w:val="000000" w:themeColor="text1"/>
-        </w:rPr>
-        <w:t>in the text string from beginIndex</w:t>
-      </w:r>
-      <w:r>
-        <w:rPr>
-          <w:color w:val="000000" w:themeColor="text1"/>
-        </w:rPr>
-        <w:t>.</w:t>
-      </w:r>
-      <w:r>
-        <w:rPr>
-          <w:color w:val="000000" w:themeColor="text1"/>
-        </w:rPr>
-        <w:t xml:space="preserve"> Uses </w:t>
-      </w:r>
-      <w:r>
-        <w:rPr>
-          <w:color w:val="000000" w:themeColor="text1"/>
-        </w:rPr>
-        <w:t>Rabin-Karp algorithm</w:t>
-      </w:r>
-      <w:r>
-        <w:rPr>
-          <w:color w:val="000000" w:themeColor="text1"/>
-        </w:rPr>
-        <w:t xml:space="preserve">. Makes 2 comparisons: Hash values of pattern with </w:t>
-      </w:r>
-      <w:r>
-        <w:rPr>
-          <w:color w:val="000000" w:themeColor="text1"/>
-        </w:rPr>
-        <w:t xml:space="preserve">substrings </w:t>
-      </w:r>
-      <w:r>
-        <w:rPr>
-          <w:color w:val="000000" w:themeColor="text1"/>
-        </w:rPr>
-        <w:t>in text and their equality.</w:t>
+        <w:t>Can be used to find first occurrence of the pattern string in the text string from beginIndex.</w:t>
+      </w:r>
+      <w:r>
+        <w:rPr>
+          <w:color w:val="000000" w:themeColor="text1"/>
+        </w:rPr>
+        <w:t xml:space="preserve"> Uses Rabin-Karp algorithm</w:t>
+      </w:r>
+      <w:r>
+        <w:rPr>
+          <w:color w:val="000000" w:themeColor="text1"/>
+        </w:rPr>
+        <w:t>. Makes 2 comparisons: Hash values of pattern with substrings in text and their equality.</w:t>
       </w:r>
       <w:r>
         <w:rPr>
@@ -857,27 +673,7 @@
         <w:rPr>
           <w:color w:val="000000" w:themeColor="text1"/>
         </w:rPr>
-        <w:t xml:space="preserve">List&lt;Integer&gt; </w:t>
-      </w:r>
-      <w:proofErr w:type="gramStart"/>
-      <w:r>
-        <w:rPr>
-          <w:color w:val="000000" w:themeColor="text1"/>
-        </w:rPr>
-        <w:t>findAll(</w:t>
-      </w:r>
-      <w:proofErr w:type="gramEnd"/>
-      <w:r>
-        <w:rPr>
-          <w:color w:val="000000" w:themeColor="text1"/>
-        </w:rPr>
-        <w:t>String pat)</w:t>
-      </w:r>
-      <w:r>
-        <w:rPr>
-          <w:color w:val="000000" w:themeColor="text1"/>
-        </w:rPr>
-        <w:t xml:space="preserve"> method. </w:t>
+        <w:t xml:space="preserve">List&lt;Integer&gt; findAll(String pat) method. </w:t>
       </w:r>
     </w:p>
     <w:p>
@@ -899,13 +695,7 @@
         <w:rPr>
           <w:color w:val="000000" w:themeColor="text1"/>
         </w:rPr>
-        <w:t>inds t</w:t>
-      </w:r>
-      <w:r>
-        <w:rPr>
-          <w:color w:val="000000" w:themeColor="text1"/>
-        </w:rPr>
-        <w:t>he list of all occurrences</w:t>
+        <w:t>inds the list of all occurrences</w:t>
       </w:r>
       <w:r>
         <w:rPr>
@@ -935,19 +725,7 @@
         <w:rPr>
           <w:color w:val="000000" w:themeColor="text1"/>
         </w:rPr>
-        <w:t xml:space="preserve"> Calls </w:t>
-      </w:r>
-      <w:r>
-        <w:rPr>
-          <w:color w:val="000000" w:themeColor="text1"/>
-        </w:rPr>
-        <w:t>findFromIndex (int beginIndex, String pat) method</w:t>
-      </w:r>
-      <w:r>
-        <w:rPr>
-          <w:color w:val="000000" w:themeColor="text1"/>
-        </w:rPr>
-        <w:t xml:space="preserve"> to find all occurrences of pattern. </w:t>
+        <w:t xml:space="preserve"> Calls findFromIndex (int beginIndex, String pat) method to find all occurrences of pattern. </w:t>
       </w:r>
       <w:r>
         <w:rPr>
@@ -1006,13 +784,7 @@
         <w:rPr>
           <w:color w:val="000000" w:themeColor="text1"/>
         </w:rPr>
-        <w:t>E</w:t>
-      </w:r>
-      <w:r>
-        <w:rPr>
-          <w:color w:val="000000" w:themeColor="text1"/>
-        </w:rPr>
-        <w:t>xtracts information from file</w:t>
+        <w:t>Extracts information from file</w:t>
       </w:r>
       <w:r>
         <w:rPr>
@@ -1036,25 +808,7 @@
         <w:rPr>
           <w:color w:val="000000" w:themeColor="text1"/>
         </w:rPr>
-        <w:t xml:space="preserve"> have been developed for </w:t>
-      </w:r>
-      <w:r>
-        <w:rPr>
-          <w:color w:val="000000" w:themeColor="text1"/>
-        </w:rPr>
-        <w:t xml:space="preserve">its </w:t>
-      </w:r>
-      <w:r>
-        <w:rPr>
-          <w:color w:val="000000" w:themeColor="text1"/>
-        </w:rPr>
-        <w:t>operation</w:t>
-      </w:r>
-      <w:r>
-        <w:rPr>
-          <w:color w:val="000000" w:themeColor="text1"/>
-        </w:rPr>
-        <w:t>:</w:t>
+        <w:t xml:space="preserve"> have been developed for its operation:</w:t>
       </w:r>
     </w:p>
     <w:p>
@@ -1077,27 +831,13 @@
         <w:rPr>
           <w:color w:val="000000" w:themeColor="text1"/>
         </w:rPr>
-        <w:t xml:space="preserve">String </w:t>
-      </w:r>
-      <w:proofErr w:type="gramStart"/>
-      <w:r>
-        <w:rPr>
-          <w:color w:val="000000" w:themeColor="text1"/>
-        </w:rPr>
-        <w:t>boldFace(</w:t>
-      </w:r>
-      <w:proofErr w:type="gramEnd"/>
-      <w:r>
-        <w:rPr>
-          <w:color w:val="000000" w:themeColor="text1"/>
-        </w:rPr>
-        <w:t>Map&lt;String, List&lt;Integer&gt;&gt; occurenceMap, String text)</w:t>
-      </w:r>
-      <w:r>
-        <w:rPr>
-          <w:color w:val="000000" w:themeColor="text1"/>
-        </w:rPr>
-        <w:t xml:space="preserve"> method.</w:t>
+        <w:t>String boldFace(Map&lt;String, List&lt;Integer&gt;&gt; occurenceMap, String text) method.</w:t>
+      </w:r>
+      <w:r>
+        <w:rPr>
+          <w:color w:val="000000" w:themeColor="text1"/>
+        </w:rPr>
+        <w:t xml:space="preserve"> BoldFaces all fields in fieldMap</w:t>
       </w:r>
       <w:r>
         <w:rPr>
@@ -1109,39 +849,13 @@
         <w:rPr>
           <w:color w:val="000000" w:themeColor="text1"/>
         </w:rPr>
-        <w:t>BoldFaces all fields in fieldMap</w:t>
-      </w:r>
-      <w:r>
-        <w:rPr>
-          <w:color w:val="000000" w:themeColor="text1"/>
-        </w:rPr>
-        <w:t xml:space="preserve"> </w:t>
-      </w:r>
-      <w:r>
-        <w:rPr>
-          <w:color w:val="000000" w:themeColor="text1"/>
-        </w:rPr>
         <w:t>indicating fields</w:t>
       </w:r>
       <w:r>
         <w:rPr>
           <w:color w:val="000000" w:themeColor="text1"/>
         </w:rPr>
-        <w:t xml:space="preserve"> </w:t>
-      </w:r>
-      <w:r>
-        <w:rPr>
-          <w:color w:val="000000" w:themeColor="text1"/>
-        </w:rPr>
-        <w:t xml:space="preserve">(adds &lt;b&gt;&lt;/b&gt; tag) </w:t>
-      </w:r>
-      <w:bookmarkStart w:id="0" w:name="_GoBack"/>
-      <w:bookmarkEnd w:id="0"/>
-      <w:r>
-        <w:rPr>
-          <w:color w:val="000000" w:themeColor="text1"/>
-        </w:rPr>
-        <w:t xml:space="preserve">starting from the indexes of their </w:t>
+        <w:t xml:space="preserve"> (adds &lt;b&gt;&lt;/b&gt; tag) starting from the indexes of their </w:t>
       </w:r>
       <w:r>
         <w:rPr>
@@ -1159,13 +873,7 @@
         <w:rPr>
           <w:color w:val="000000" w:themeColor="text1"/>
         </w:rPr>
-        <w:t xml:space="preserve">map </w:t>
-      </w:r>
-      <w:r>
-        <w:rPr>
-          <w:color w:val="000000" w:themeColor="text1"/>
-        </w:rPr>
-        <w:t xml:space="preserve">of </w:t>
+        <w:t xml:space="preserve">map of </w:t>
       </w:r>
       <w:r>
         <w:rPr>
@@ -1236,70 +944,13 @@
         <w:rPr>
           <w:color w:val="000000" w:themeColor="text1"/>
         </w:rPr>
-        <w:lastRenderedPageBreak/>
-        <w:t xml:space="preserve">String </w:t>
-      </w:r>
-      <w:proofErr w:type="gramStart"/>
-      <w:r>
-        <w:rPr>
-          <w:color w:val="000000" w:themeColor="text1"/>
-        </w:rPr>
-        <w:t>extractFromFile(</w:t>
-      </w:r>
-      <w:proofErr w:type="gramEnd"/>
-      <w:r>
-        <w:rPr>
-          <w:color w:val="000000" w:themeColor="text1"/>
-        </w:rPr>
-        <w:t>List&lt;String&gt; fields, String filePath)</w:t>
-      </w:r>
-      <w:r>
-        <w:rPr>
-          <w:color w:val="000000" w:themeColor="text1"/>
-        </w:rPr>
-        <w:t xml:space="preserve"> method. </w:t>
-      </w:r>
-      <w:r>
-        <w:rPr>
-          <w:color w:val="000000" w:themeColor="text1"/>
-        </w:rPr>
-        <w:t>Extracts info from file in path to HTML file with same name in /output/ path.</w:t>
-      </w:r>
-      <w:r>
-        <w:rPr>
-          <w:color w:val="000000" w:themeColor="text1"/>
-        </w:rPr>
-        <w:t xml:space="preserve"> </w:t>
-      </w:r>
-      <w:r>
-        <w:rPr>
-          <w:color w:val="000000" w:themeColor="text1"/>
-        </w:rPr>
-        <w:t xml:space="preserve">Extracted fields are boldfaced in file and saved to </w:t>
-      </w:r>
-      <w:r>
-        <w:rPr>
-          <w:color w:val="000000" w:themeColor="text1"/>
-        </w:rPr>
-        <w:t>/</w:t>
-      </w:r>
-      <w:r>
-        <w:rPr>
-          <w:color w:val="000000" w:themeColor="text1"/>
-        </w:rPr>
-        <w:t>output</w:t>
-      </w:r>
-      <w:r>
-        <w:rPr>
-          <w:color w:val="000000" w:themeColor="text1"/>
-        </w:rPr>
-        <w:t>/</w:t>
-      </w:r>
-      <w:r>
-        <w:rPr>
-          <w:color w:val="000000" w:themeColor="text1"/>
-        </w:rPr>
-        <w:t xml:space="preserve"> directory.</w:t>
+        <w:t xml:space="preserve">String extractFromFile(List&lt;String&gt; fields, String filePath) method. </w:t>
+      </w:r>
+      <w:r>
+        <w:rPr>
+          <w:color w:val="000000" w:themeColor="text1"/>
+        </w:rPr>
+        <w:t>Extracts info from file in path to HTML file with same name in /output/ path. Extracted fields are boldfaced in file and saved to /output/ directory.</w:t>
       </w:r>
       <w:r>
         <w:rPr>
@@ -1369,19 +1020,7 @@
         <w:rPr>
           <w:color w:val="000000" w:themeColor="text1"/>
         </w:rPr>
-        <w:t xml:space="preserve">string via read method of </w:t>
-      </w:r>
-      <w:r>
-        <w:rPr>
-          <w:color w:val="000000" w:themeColor="text1"/>
-        </w:rPr>
-        <w:t>FileOperations</w:t>
-      </w:r>
-      <w:r>
-        <w:rPr>
-          <w:color w:val="000000" w:themeColor="text1"/>
-        </w:rPr>
-        <w:t xml:space="preserve"> class.</w:t>
+        <w:t>string via read method of FileOperations class.</w:t>
       </w:r>
     </w:p>
     <w:p>
@@ -1400,49 +1039,11 @@
           <w:color w:val="000000" w:themeColor="text1"/>
         </w:rPr>
       </w:pPr>
-      <w:proofErr w:type="gramStart"/>
-      <w:r>
-        <w:rPr>
-          <w:color w:val="000000" w:themeColor="text1"/>
-        </w:rPr>
-        <w:t>findAll(</w:t>
-      </w:r>
-      <w:proofErr w:type="gramEnd"/>
-      <w:r>
-        <w:rPr>
-          <w:color w:val="000000" w:themeColor="text1"/>
-        </w:rPr>
-        <w:t>String pat)</w:t>
-      </w:r>
-      <w:r>
-        <w:rPr>
-          <w:color w:val="000000" w:themeColor="text1"/>
-        </w:rPr>
-        <w:t xml:space="preserve"> method of </w:t>
-      </w:r>
-      <w:r>
-        <w:rPr>
-          <w:color w:val="000000" w:themeColor="text1"/>
-        </w:rPr>
-        <w:t>RabinKarpSearch</w:t>
-      </w:r>
-      <w:r>
-        <w:rPr>
-          <w:color w:val="000000" w:themeColor="text1"/>
-        </w:rPr>
-        <w:t xml:space="preserve"> is called in iteration to find all occurrences of patterns in text and results are put to </w:t>
-      </w:r>
-      <w:r>
-        <w:rPr>
-          <w:color w:val="000000" w:themeColor="text1"/>
-        </w:rPr>
-        <w:t>occurenceMap</w:t>
-      </w:r>
-      <w:r>
-        <w:rPr>
-          <w:color w:val="000000" w:themeColor="text1"/>
-        </w:rPr>
-        <w:t xml:space="preserve"> mapping each pattern with list of indexes of its occurrences.</w:t>
+      <w:r>
+        <w:rPr>
+          <w:color w:val="000000" w:themeColor="text1"/>
+        </w:rPr>
+        <w:t>findAll(String pat) method of RabinKarpSearch is called in iteration to find all occurrences of patterns in text and results are put to occurenceMap mapping each pattern with list of indexes of its occurrences.</w:t>
       </w:r>
     </w:p>
     <w:p>
@@ -1465,27 +1066,7 @@
         <w:rPr>
           <w:color w:val="000000" w:themeColor="text1"/>
         </w:rPr>
-        <w:t xml:space="preserve">Patterns are boldfaced in HTML format via </w:t>
-      </w:r>
-      <w:proofErr w:type="gramStart"/>
-      <w:r>
-        <w:rPr>
-          <w:color w:val="000000" w:themeColor="text1"/>
-        </w:rPr>
-        <w:t>boldFace(</w:t>
-      </w:r>
-      <w:proofErr w:type="gramEnd"/>
-      <w:r>
-        <w:rPr>
-          <w:color w:val="000000" w:themeColor="text1"/>
-        </w:rPr>
-        <w:t>Map&lt;String, List&lt;Integer&gt;&gt; occurenceMap, String text)</w:t>
-      </w:r>
-      <w:r>
-        <w:rPr>
-          <w:color w:val="000000" w:themeColor="text1"/>
-        </w:rPr>
-        <w:t xml:space="preserve"> method.</w:t>
+        <w:t>Patterns are boldfaced in HTML format via boldFace(Map&lt;String, List&lt;Integer&gt;&gt; occurenceMap, String text) method.</w:t>
       </w:r>
     </w:p>
     <w:p>
@@ -1508,19 +1089,7 @@
         <w:rPr>
           <w:color w:val="000000" w:themeColor="text1"/>
         </w:rPr>
-        <w:t>Result text is exported to HTML file with same name and saved in /</w:t>
-      </w:r>
-      <w:r>
-        <w:rPr>
-          <w:color w:val="000000" w:themeColor="text1"/>
-        </w:rPr>
-        <w:t>output/</w:t>
-      </w:r>
-      <w:r>
-        <w:rPr>
-          <w:color w:val="000000" w:themeColor="text1"/>
-        </w:rPr>
-        <w:t xml:space="preserve"> directory.</w:t>
+        <w:t>Result text is exported to HTML file with same name and saved in /output/ directory.</w:t>
       </w:r>
     </w:p>
     <w:p>
@@ -1549,25 +1118,7 @@
         <w:rPr>
           <w:color w:val="000000" w:themeColor="text1"/>
         </w:rPr>
-        <w:t xml:space="preserve">ssage about </w:t>
-      </w:r>
-      <w:r>
-        <w:rPr>
-          <w:color w:val="000000" w:themeColor="text1"/>
-        </w:rPr>
-        <w:t>result of extraction</w:t>
-      </w:r>
-      <w:r>
-        <w:rPr>
-          <w:color w:val="000000" w:themeColor="text1"/>
-        </w:rPr>
-        <w:t xml:space="preserve"> and</w:t>
-      </w:r>
-      <w:r>
-        <w:rPr>
-          <w:color w:val="000000" w:themeColor="text1"/>
-        </w:rPr>
-        <w:t xml:space="preserve"> export to file</w:t>
+        <w:t>ssage about result of extraction and export to file</w:t>
       </w:r>
       <w:r>
         <w:rPr>
@@ -2000,7 +1551,7 @@
       </w:pPr>
     </w:pPrDefault>
   </w:docDefaults>
-  <w:latentStyles w:defLockedState="0" w:defUIPriority="99" w:defSemiHidden="0" w:defUnhideWhenUsed="0" w:defQFormat="0" w:count="377">
+  <w:latentStyles w:defLockedState="0" w:defUIPriority="99" w:defSemiHidden="0" w:defUnhideWhenUsed="0" w:defQFormat="0" w:count="376">
     <w:lsdException w:name="Normal" w:uiPriority="0" w:qFormat="1"/>
     <w:lsdException w:name="heading 1" w:uiPriority="9" w:qFormat="1"/>
     <w:lsdException w:name="heading 2" w:semiHidden="1" w:uiPriority="9" w:unhideWhenUsed="1" w:qFormat="1"/>
@@ -2106,6 +1657,7 @@
     <w:lsdException w:name="HTML Sample" w:semiHidden="1" w:unhideWhenUsed="1"/>
     <w:lsdException w:name="HTML Typewriter" w:semiHidden="1" w:unhideWhenUsed="1"/>
     <w:lsdException w:name="HTML Variable" w:semiHidden="1" w:unhideWhenUsed="1"/>
+    <w:lsdException w:name="Normal Table" w:semiHidden="1" w:unhideWhenUsed="1"/>
     <w:lsdException w:name="annotation subject" w:semiHidden="1" w:unhideWhenUsed="1"/>
     <w:lsdException w:name="No List" w:semiHidden="1" w:unhideWhenUsed="1"/>
     <w:lsdException w:name="Outline List 1" w:semiHidden="1" w:unhideWhenUsed="1"/>
@@ -2151,9 +1703,11 @@
     <w:lsdException w:name="Table Subtle 1" w:semiHidden="1" w:unhideWhenUsed="1"/>
     <w:lsdException w:name="Table Subtle 2" w:semiHidden="1" w:unhideWhenUsed="1"/>
     <w:lsdException w:name="Table Web 1" w:semiHidden="1" w:unhideWhenUsed="1"/>
+    <w:lsdException w:name="Table Web 2" w:semiHidden="1" w:unhideWhenUsed="1"/>
     <w:lsdException w:name="Table Web 3" w:semiHidden="1" w:unhideWhenUsed="1"/>
     <w:lsdException w:name="Balloon Text" w:semiHidden="1" w:unhideWhenUsed="1"/>
     <w:lsdException w:name="Table Grid" w:uiPriority="39"/>
+    <w:lsdException w:name="Table Theme" w:semiHidden="1" w:unhideWhenUsed="1"/>
     <w:lsdException w:name="Placeholder Text" w:semiHidden="1"/>
     <w:lsdException w:name="No Spacing" w:uiPriority="1" w:qFormat="1"/>
     <w:lsdException w:name="Light Shading" w:uiPriority="60"/>
@@ -2374,7 +1928,6 @@
     <w:lsdException w:name="Hashtag" w:semiHidden="1" w:unhideWhenUsed="1"/>
     <w:lsdException w:name="Unresolved Mention" w:semiHidden="1" w:unhideWhenUsed="1"/>
     <w:lsdException w:name="Smart Link" w:semiHidden="1" w:unhideWhenUsed="1"/>
-    <w:lsdException w:name="Smart Link Error" w:semiHidden="1" w:unhideWhenUsed="1"/>
   </w:latentStyles>
   <w:style w:type="paragraph" w:default="1" w:styleId="Normal">
     <w:name w:val="Normal"/>

</xml_diff>